<commit_message>
atualizando pasta de banco de dados e sprints
</commit_message>
<xml_diff>
--- a/DOCUMENTACAO/sprints fabrica.docx
+++ b/DOCUMENTACAO/sprints fabrica.docx
@@ -1286,13 +1286,27 @@
     <w:p>
       <w:pPr>
         <w:spacing w:line="240" w:lineRule="auto"/>
+      </w:pPr>
+      <w:r>
+        <w:t>- Realizar testes para encontrar possíveis erros.</w:t>
+      </w:r>
+    </w:p>
+    <w:p>
+      <w:pPr>
+        <w:spacing w:line="240" w:lineRule="auto"/>
+      </w:pPr>
+    </w:p>
+    <w:p>
+      <w:pPr>
+        <w:spacing w:line="240" w:lineRule="auto"/>
         <w:jc w:val="both"/>
       </w:pPr>
-      <w:r>
-        <w:t>- Realizar testes para encontrar possíveis erros.</w:t>
-      </w:r>
-      <w:bookmarkStart w:id="1" w:name="_GoBack"/>
-      <w:bookmarkEnd w:id="1"/>
+    </w:p>
+    <w:p>
+      <w:pPr>
+        <w:spacing w:line="240" w:lineRule="auto"/>
+        <w:jc w:val="both"/>
+      </w:pPr>
     </w:p>
     <w:p>
       <w:pPr>
@@ -1460,6 +1474,7 @@
         <w:rPr>
           <w:strike/>
         </w:rPr>
+        <w:lastRenderedPageBreak/>
         <w:t>Criar m</w:t>
       </w:r>
       <w:r>
@@ -1539,7 +1554,6 @@
         <w:rPr>
           <w:b/>
         </w:rPr>
-        <w:lastRenderedPageBreak/>
         <w:t>Sprint 2 (29.08.2022 - 02.09.2022)</w:t>
       </w:r>
       <w:r>
@@ -2261,6 +2275,38 @@
       </w:pPr>
       <w:r>
         <w:t>Testes</w:t>
+      </w:r>
+    </w:p>
+    <w:p>
+      <w:pPr>
+        <w:numPr>
+          <w:ilvl w:val="0"/>
+          <w:numId w:val="3"/>
+        </w:numPr>
+        <w:pBdr>
+          <w:top w:val="single" w:sz="4" w:space="1" w:color="000000"/>
+          <w:left w:val="single" w:sz="4" w:space="4" w:color="000000"/>
+          <w:bottom w:val="single" w:sz="4" w:space="1" w:color="000000"/>
+          <w:right w:val="single" w:sz="4" w:space="4" w:color="000000"/>
+        </w:pBdr>
+        <w:spacing w:after="0" w:line="240" w:lineRule="auto"/>
+        <w:rPr>
+          <w:strike/>
+        </w:rPr>
+      </w:pPr>
+      <w:r>
+        <w:rPr>
+          <w:strike/>
+        </w:rPr>
+        <w:t>Implementar</w:t>
+      </w:r>
+      <w:bookmarkStart w:id="1" w:name="_GoBack"/>
+      <w:bookmarkEnd w:id="1"/>
+      <w:r>
+        <w:rPr>
+          <w:strike/>
+        </w:rPr>
+        <w:t xml:space="preserve"> função Session na página de login</w:t>
       </w:r>
     </w:p>
     <w:sectPr>
@@ -2276,6 +2322,119 @@
 <file path=word/numbering.xml><?xml version="1.0" encoding="utf-8"?>
 <w:numbering xmlns:wpc="http://schemas.microsoft.com/office/word/2010/wordprocessingCanvas" xmlns:cx="http://schemas.microsoft.com/office/drawing/2014/chartex" xmlns:cx1="http://schemas.microsoft.com/office/drawing/2015/9/8/chartex" xmlns:cx2="http://schemas.microsoft.com/office/drawing/2015/10/21/chartex" xmlns:cx3="http://schemas.microsoft.com/office/drawing/2016/5/9/chartex" xmlns:cx4="http://schemas.microsoft.com/office/drawing/2016/5/10/chartex" xmlns:cx5="http://schemas.microsoft.com/office/drawing/2016/5/11/chartex" xmlns:cx6="http://schemas.microsoft.com/office/drawing/2016/5/12/chartex" xmlns:cx7="http://schemas.microsoft.com/office/drawing/2016/5/13/chartex" xmlns:cx8="http://schemas.microsoft.com/office/drawing/2016/5/14/chartex" xmlns:mc="http://schemas.openxmlformats.org/markup-compatibility/2006" xmlns:aink="http://schemas.microsoft.com/office/drawing/2016/ink" xmlns:am3d="http://schemas.microsoft.com/office/drawing/2017/model3d" xmlns:o="urn:schemas-microsoft-com:office:office" xmlns:r="http://schemas.openxmlformats.org/officeDocument/2006/relationships" xmlns:m="http://schemas.openxmlformats.org/officeDocument/2006/math" xmlns:v="urn:schemas-microsoft-com:vml" xmlns:wp14="http://schemas.microsoft.com/office/word/2010/wordprocessingDrawing" xmlns:wp="http://schemas.openxmlformats.org/drawingml/2006/wordprocessingDrawing" xmlns:w10="urn:schemas-microsoft-com:office:word" xmlns:w="http://schemas.openxmlformats.org/wordprocessingml/2006/main" xmlns:w14="http://schemas.microsoft.com/office/word/2010/wordml" xmlns:w15="http://schemas.microsoft.com/office/word/2012/wordml" xmlns:w16cid="http://schemas.microsoft.com/office/word/2016/wordml/cid" xmlns:w16se="http://schemas.microsoft.com/office/word/2015/wordml/symex" xmlns:wpg="http://schemas.microsoft.com/office/word/2010/wordprocessingGroup" xmlns:wpi="http://schemas.microsoft.com/office/word/2010/wordprocessingInk" xmlns:wne="http://schemas.microsoft.com/office/word/2006/wordml" xmlns:wps="http://schemas.microsoft.com/office/word/2010/wordprocessingShape" mc:Ignorable="w14 w15 w16se w16cid wp14">
   <w:abstractNum w:abstractNumId="0" w15:restartNumberingAfterBreak="0">
+    <w:nsid w:val="23EA098C"/>
+    <w:multiLevelType w:val="hybridMultilevel"/>
+    <w:tmpl w:val="DD5EF478"/>
+    <w:lvl w:ilvl="0" w:tplc="04160001">
+      <w:start w:val="1"/>
+      <w:numFmt w:val="bullet"/>
+      <w:lvlText w:val=""/>
+      <w:lvlJc w:val="left"/>
+      <w:pPr>
+        <w:ind w:left="720" w:hanging="360"/>
+      </w:pPr>
+      <w:rPr>
+        <w:rFonts w:ascii="Symbol" w:hAnsi="Symbol" w:hint="default"/>
+      </w:rPr>
+    </w:lvl>
+    <w:lvl w:ilvl="1" w:tplc="04160003" w:tentative="1">
+      <w:start w:val="1"/>
+      <w:numFmt w:val="bullet"/>
+      <w:lvlText w:val="o"/>
+      <w:lvlJc w:val="left"/>
+      <w:pPr>
+        <w:ind w:left="1440" w:hanging="360"/>
+      </w:pPr>
+      <w:rPr>
+        <w:rFonts w:ascii="Courier New" w:hAnsi="Courier New" w:cs="Courier New" w:hint="default"/>
+      </w:rPr>
+    </w:lvl>
+    <w:lvl w:ilvl="2" w:tplc="04160005" w:tentative="1">
+      <w:start w:val="1"/>
+      <w:numFmt w:val="bullet"/>
+      <w:lvlText w:val=""/>
+      <w:lvlJc w:val="left"/>
+      <w:pPr>
+        <w:ind w:left="2160" w:hanging="360"/>
+      </w:pPr>
+      <w:rPr>
+        <w:rFonts w:ascii="Wingdings" w:hAnsi="Wingdings" w:hint="default"/>
+      </w:rPr>
+    </w:lvl>
+    <w:lvl w:ilvl="3" w:tplc="04160001" w:tentative="1">
+      <w:start w:val="1"/>
+      <w:numFmt w:val="bullet"/>
+      <w:lvlText w:val=""/>
+      <w:lvlJc w:val="left"/>
+      <w:pPr>
+        <w:ind w:left="2880" w:hanging="360"/>
+      </w:pPr>
+      <w:rPr>
+        <w:rFonts w:ascii="Symbol" w:hAnsi="Symbol" w:hint="default"/>
+      </w:rPr>
+    </w:lvl>
+    <w:lvl w:ilvl="4" w:tplc="04160003" w:tentative="1">
+      <w:start w:val="1"/>
+      <w:numFmt w:val="bullet"/>
+      <w:lvlText w:val="o"/>
+      <w:lvlJc w:val="left"/>
+      <w:pPr>
+        <w:ind w:left="3600" w:hanging="360"/>
+      </w:pPr>
+      <w:rPr>
+        <w:rFonts w:ascii="Courier New" w:hAnsi="Courier New" w:cs="Courier New" w:hint="default"/>
+      </w:rPr>
+    </w:lvl>
+    <w:lvl w:ilvl="5" w:tplc="04160005" w:tentative="1">
+      <w:start w:val="1"/>
+      <w:numFmt w:val="bullet"/>
+      <w:lvlText w:val=""/>
+      <w:lvlJc w:val="left"/>
+      <w:pPr>
+        <w:ind w:left="4320" w:hanging="360"/>
+      </w:pPr>
+      <w:rPr>
+        <w:rFonts w:ascii="Wingdings" w:hAnsi="Wingdings" w:hint="default"/>
+      </w:rPr>
+    </w:lvl>
+    <w:lvl w:ilvl="6" w:tplc="04160001" w:tentative="1">
+      <w:start w:val="1"/>
+      <w:numFmt w:val="bullet"/>
+      <w:lvlText w:val=""/>
+      <w:lvlJc w:val="left"/>
+      <w:pPr>
+        <w:ind w:left="5040" w:hanging="360"/>
+      </w:pPr>
+      <w:rPr>
+        <w:rFonts w:ascii="Symbol" w:hAnsi="Symbol" w:hint="default"/>
+      </w:rPr>
+    </w:lvl>
+    <w:lvl w:ilvl="7" w:tplc="04160003" w:tentative="1">
+      <w:start w:val="1"/>
+      <w:numFmt w:val="bullet"/>
+      <w:lvlText w:val="o"/>
+      <w:lvlJc w:val="left"/>
+      <w:pPr>
+        <w:ind w:left="5760" w:hanging="360"/>
+      </w:pPr>
+      <w:rPr>
+        <w:rFonts w:ascii="Courier New" w:hAnsi="Courier New" w:cs="Courier New" w:hint="default"/>
+      </w:rPr>
+    </w:lvl>
+    <w:lvl w:ilvl="8" w:tplc="04160005" w:tentative="1">
+      <w:start w:val="1"/>
+      <w:numFmt w:val="bullet"/>
+      <w:lvlText w:val=""/>
+      <w:lvlJc w:val="left"/>
+      <w:pPr>
+        <w:ind w:left="6480" w:hanging="360"/>
+      </w:pPr>
+      <w:rPr>
+        <w:rFonts w:ascii="Wingdings" w:hAnsi="Wingdings" w:hint="default"/>
+      </w:rPr>
+    </w:lvl>
+  </w:abstractNum>
+  <w:abstractNum w:abstractNumId="1" w15:restartNumberingAfterBreak="0">
     <w:nsid w:val="3D1C2DE9"/>
     <w:multiLevelType w:val="multilevel"/>
     <w:tmpl w:val="E6E8D6BA"/>
@@ -2389,7 +2548,7 @@
       </w:rPr>
     </w:lvl>
   </w:abstractNum>
-  <w:abstractNum w:abstractNumId="1" w15:restartNumberingAfterBreak="0">
+  <w:abstractNum w:abstractNumId="2" w15:restartNumberingAfterBreak="0">
     <w:nsid w:val="41301324"/>
     <w:multiLevelType w:val="hybridMultilevel"/>
     <w:tmpl w:val="ABEAD568"/>
@@ -2479,7 +2638,120 @@
       </w:pPr>
     </w:lvl>
   </w:abstractNum>
-  <w:abstractNum w:abstractNumId="2" w15:restartNumberingAfterBreak="0">
+  <w:abstractNum w:abstractNumId="3" w15:restartNumberingAfterBreak="0">
+    <w:nsid w:val="4236474C"/>
+    <w:multiLevelType w:val="hybridMultilevel"/>
+    <w:tmpl w:val="E5FA42A8"/>
+    <w:lvl w:ilvl="0" w:tplc="04160001">
+      <w:start w:val="1"/>
+      <w:numFmt w:val="bullet"/>
+      <w:lvlText w:val=""/>
+      <w:lvlJc w:val="left"/>
+      <w:pPr>
+        <w:ind w:left="720" w:hanging="360"/>
+      </w:pPr>
+      <w:rPr>
+        <w:rFonts w:ascii="Symbol" w:hAnsi="Symbol" w:hint="default"/>
+      </w:rPr>
+    </w:lvl>
+    <w:lvl w:ilvl="1" w:tplc="04160003" w:tentative="1">
+      <w:start w:val="1"/>
+      <w:numFmt w:val="bullet"/>
+      <w:lvlText w:val="o"/>
+      <w:lvlJc w:val="left"/>
+      <w:pPr>
+        <w:ind w:left="1440" w:hanging="360"/>
+      </w:pPr>
+      <w:rPr>
+        <w:rFonts w:ascii="Courier New" w:hAnsi="Courier New" w:cs="Courier New" w:hint="default"/>
+      </w:rPr>
+    </w:lvl>
+    <w:lvl w:ilvl="2" w:tplc="04160005" w:tentative="1">
+      <w:start w:val="1"/>
+      <w:numFmt w:val="bullet"/>
+      <w:lvlText w:val=""/>
+      <w:lvlJc w:val="left"/>
+      <w:pPr>
+        <w:ind w:left="2160" w:hanging="360"/>
+      </w:pPr>
+      <w:rPr>
+        <w:rFonts w:ascii="Wingdings" w:hAnsi="Wingdings" w:hint="default"/>
+      </w:rPr>
+    </w:lvl>
+    <w:lvl w:ilvl="3" w:tplc="04160001" w:tentative="1">
+      <w:start w:val="1"/>
+      <w:numFmt w:val="bullet"/>
+      <w:lvlText w:val=""/>
+      <w:lvlJc w:val="left"/>
+      <w:pPr>
+        <w:ind w:left="2880" w:hanging="360"/>
+      </w:pPr>
+      <w:rPr>
+        <w:rFonts w:ascii="Symbol" w:hAnsi="Symbol" w:hint="default"/>
+      </w:rPr>
+    </w:lvl>
+    <w:lvl w:ilvl="4" w:tplc="04160003" w:tentative="1">
+      <w:start w:val="1"/>
+      <w:numFmt w:val="bullet"/>
+      <w:lvlText w:val="o"/>
+      <w:lvlJc w:val="left"/>
+      <w:pPr>
+        <w:ind w:left="3600" w:hanging="360"/>
+      </w:pPr>
+      <w:rPr>
+        <w:rFonts w:ascii="Courier New" w:hAnsi="Courier New" w:cs="Courier New" w:hint="default"/>
+      </w:rPr>
+    </w:lvl>
+    <w:lvl w:ilvl="5" w:tplc="04160005" w:tentative="1">
+      <w:start w:val="1"/>
+      <w:numFmt w:val="bullet"/>
+      <w:lvlText w:val=""/>
+      <w:lvlJc w:val="left"/>
+      <w:pPr>
+        <w:ind w:left="4320" w:hanging="360"/>
+      </w:pPr>
+      <w:rPr>
+        <w:rFonts w:ascii="Wingdings" w:hAnsi="Wingdings" w:hint="default"/>
+      </w:rPr>
+    </w:lvl>
+    <w:lvl w:ilvl="6" w:tplc="04160001" w:tentative="1">
+      <w:start w:val="1"/>
+      <w:numFmt w:val="bullet"/>
+      <w:lvlText w:val=""/>
+      <w:lvlJc w:val="left"/>
+      <w:pPr>
+        <w:ind w:left="5040" w:hanging="360"/>
+      </w:pPr>
+      <w:rPr>
+        <w:rFonts w:ascii="Symbol" w:hAnsi="Symbol" w:hint="default"/>
+      </w:rPr>
+    </w:lvl>
+    <w:lvl w:ilvl="7" w:tplc="04160003" w:tentative="1">
+      <w:start w:val="1"/>
+      <w:numFmt w:val="bullet"/>
+      <w:lvlText w:val="o"/>
+      <w:lvlJc w:val="left"/>
+      <w:pPr>
+        <w:ind w:left="5760" w:hanging="360"/>
+      </w:pPr>
+      <w:rPr>
+        <w:rFonts w:ascii="Courier New" w:hAnsi="Courier New" w:cs="Courier New" w:hint="default"/>
+      </w:rPr>
+    </w:lvl>
+    <w:lvl w:ilvl="8" w:tplc="04160005" w:tentative="1">
+      <w:start w:val="1"/>
+      <w:numFmt w:val="bullet"/>
+      <w:lvlText w:val=""/>
+      <w:lvlJc w:val="left"/>
+      <w:pPr>
+        <w:ind w:left="6480" w:hanging="360"/>
+      </w:pPr>
+      <w:rPr>
+        <w:rFonts w:ascii="Wingdings" w:hAnsi="Wingdings" w:hint="default"/>
+      </w:rPr>
+    </w:lvl>
+  </w:abstractNum>
+  <w:abstractNum w:abstractNumId="4" w15:restartNumberingAfterBreak="0">
     <w:nsid w:val="4FCF797B"/>
     <w:multiLevelType w:val="hybridMultilevel"/>
     <w:tmpl w:val="58A4F14A"/>
@@ -2592,7 +2864,120 @@
       </w:rPr>
     </w:lvl>
   </w:abstractNum>
-  <w:abstractNum w:abstractNumId="3" w15:restartNumberingAfterBreak="0">
+  <w:abstractNum w:abstractNumId="5" w15:restartNumberingAfterBreak="0">
+    <w:nsid w:val="50BC1351"/>
+    <w:multiLevelType w:val="hybridMultilevel"/>
+    <w:tmpl w:val="6E74D7D0"/>
+    <w:lvl w:ilvl="0" w:tplc="04160001">
+      <w:start w:val="1"/>
+      <w:numFmt w:val="bullet"/>
+      <w:lvlText w:val=""/>
+      <w:lvlJc w:val="left"/>
+      <w:pPr>
+        <w:ind w:left="720" w:hanging="360"/>
+      </w:pPr>
+      <w:rPr>
+        <w:rFonts w:ascii="Symbol" w:hAnsi="Symbol" w:hint="default"/>
+      </w:rPr>
+    </w:lvl>
+    <w:lvl w:ilvl="1" w:tplc="04160003" w:tentative="1">
+      <w:start w:val="1"/>
+      <w:numFmt w:val="bullet"/>
+      <w:lvlText w:val="o"/>
+      <w:lvlJc w:val="left"/>
+      <w:pPr>
+        <w:ind w:left="1440" w:hanging="360"/>
+      </w:pPr>
+      <w:rPr>
+        <w:rFonts w:ascii="Courier New" w:hAnsi="Courier New" w:cs="Courier New" w:hint="default"/>
+      </w:rPr>
+    </w:lvl>
+    <w:lvl w:ilvl="2" w:tplc="04160005" w:tentative="1">
+      <w:start w:val="1"/>
+      <w:numFmt w:val="bullet"/>
+      <w:lvlText w:val=""/>
+      <w:lvlJc w:val="left"/>
+      <w:pPr>
+        <w:ind w:left="2160" w:hanging="360"/>
+      </w:pPr>
+      <w:rPr>
+        <w:rFonts w:ascii="Wingdings" w:hAnsi="Wingdings" w:hint="default"/>
+      </w:rPr>
+    </w:lvl>
+    <w:lvl w:ilvl="3" w:tplc="04160001" w:tentative="1">
+      <w:start w:val="1"/>
+      <w:numFmt w:val="bullet"/>
+      <w:lvlText w:val=""/>
+      <w:lvlJc w:val="left"/>
+      <w:pPr>
+        <w:ind w:left="2880" w:hanging="360"/>
+      </w:pPr>
+      <w:rPr>
+        <w:rFonts w:ascii="Symbol" w:hAnsi="Symbol" w:hint="default"/>
+      </w:rPr>
+    </w:lvl>
+    <w:lvl w:ilvl="4" w:tplc="04160003" w:tentative="1">
+      <w:start w:val="1"/>
+      <w:numFmt w:val="bullet"/>
+      <w:lvlText w:val="o"/>
+      <w:lvlJc w:val="left"/>
+      <w:pPr>
+        <w:ind w:left="3600" w:hanging="360"/>
+      </w:pPr>
+      <w:rPr>
+        <w:rFonts w:ascii="Courier New" w:hAnsi="Courier New" w:cs="Courier New" w:hint="default"/>
+      </w:rPr>
+    </w:lvl>
+    <w:lvl w:ilvl="5" w:tplc="04160005" w:tentative="1">
+      <w:start w:val="1"/>
+      <w:numFmt w:val="bullet"/>
+      <w:lvlText w:val=""/>
+      <w:lvlJc w:val="left"/>
+      <w:pPr>
+        <w:ind w:left="4320" w:hanging="360"/>
+      </w:pPr>
+      <w:rPr>
+        <w:rFonts w:ascii="Wingdings" w:hAnsi="Wingdings" w:hint="default"/>
+      </w:rPr>
+    </w:lvl>
+    <w:lvl w:ilvl="6" w:tplc="04160001" w:tentative="1">
+      <w:start w:val="1"/>
+      <w:numFmt w:val="bullet"/>
+      <w:lvlText w:val=""/>
+      <w:lvlJc w:val="left"/>
+      <w:pPr>
+        <w:ind w:left="5040" w:hanging="360"/>
+      </w:pPr>
+      <w:rPr>
+        <w:rFonts w:ascii="Symbol" w:hAnsi="Symbol" w:hint="default"/>
+      </w:rPr>
+    </w:lvl>
+    <w:lvl w:ilvl="7" w:tplc="04160003" w:tentative="1">
+      <w:start w:val="1"/>
+      <w:numFmt w:val="bullet"/>
+      <w:lvlText w:val="o"/>
+      <w:lvlJc w:val="left"/>
+      <w:pPr>
+        <w:ind w:left="5760" w:hanging="360"/>
+      </w:pPr>
+      <w:rPr>
+        <w:rFonts w:ascii="Courier New" w:hAnsi="Courier New" w:cs="Courier New" w:hint="default"/>
+      </w:rPr>
+    </w:lvl>
+    <w:lvl w:ilvl="8" w:tplc="04160005" w:tentative="1">
+      <w:start w:val="1"/>
+      <w:numFmt w:val="bullet"/>
+      <w:lvlText w:val=""/>
+      <w:lvlJc w:val="left"/>
+      <w:pPr>
+        <w:ind w:left="6480" w:hanging="360"/>
+      </w:pPr>
+      <w:rPr>
+        <w:rFonts w:ascii="Wingdings" w:hAnsi="Wingdings" w:hint="default"/>
+      </w:rPr>
+    </w:lvl>
+  </w:abstractNum>
+  <w:abstractNum w:abstractNumId="6" w15:restartNumberingAfterBreak="0">
     <w:nsid w:val="6E724987"/>
     <w:multiLevelType w:val="hybridMultilevel"/>
     <w:tmpl w:val="AECA2814"/>
@@ -2681,7 +3066,7 @@
       </w:pPr>
     </w:lvl>
   </w:abstractNum>
-  <w:abstractNum w:abstractNumId="4" w15:restartNumberingAfterBreak="0">
+  <w:abstractNum w:abstractNumId="7" w15:restartNumberingAfterBreak="0">
     <w:nsid w:val="7F605BE6"/>
     <w:multiLevelType w:val="hybridMultilevel"/>
     <w:tmpl w:val="ABF8D7D0"/>
@@ -2792,19 +3177,19 @@
     </w:lvl>
   </w:abstractNum>
   <w:num w:numId="1">
+    <w:abstractNumId w:val="2"/>
+  </w:num>
+  <w:num w:numId="2">
+    <w:abstractNumId w:val="6"/>
+  </w:num>
+  <w:num w:numId="3">
     <w:abstractNumId w:val="1"/>
   </w:num>
-  <w:num w:numId="2">
-    <w:abstractNumId w:val="3"/>
-  </w:num>
-  <w:num w:numId="3">
-    <w:abstractNumId w:val="0"/>
-  </w:num>
   <w:num w:numId="4">
-    <w:abstractNumId w:val="2"/>
+    <w:abstractNumId w:val="4"/>
   </w:num>
   <w:num w:numId="5">
-    <w:abstractNumId w:val="4"/>
+    <w:abstractNumId w:val="7"/>
     <w:lvlOverride w:ilvl="0">
       <w:startOverride w:val="1"/>
     </w:lvlOverride>
@@ -2816,6 +3201,15 @@
     <w:lvlOverride w:ilvl="6"/>
     <w:lvlOverride w:ilvl="7"/>
     <w:lvlOverride w:ilvl="8"/>
+  </w:num>
+  <w:num w:numId="6">
+    <w:abstractNumId w:val="3"/>
+  </w:num>
+  <w:num w:numId="7">
+    <w:abstractNumId w:val="0"/>
+  </w:num>
+  <w:num w:numId="8">
+    <w:abstractNumId w:val="5"/>
   </w:num>
 </w:numbering>
 </file>

</xml_diff>